<commit_message>
The generic class challenge
</commit_message>
<xml_diff>
--- a/Generics/Generics.docx
+++ b/Generics/Generics.docx
@@ -755,6 +755,62 @@
           <w:szCs w:val="32"/>
         </w:rPr>
         <w:t xml:space="preserve"> types.</w:t>
+      </w:r>
+    </w:p>
+    <w:p>
+      <w:pPr>
+        <w:spacing w:line="276" w:lineRule="auto"/>
+        <w:rPr>
+          <w:sz w:val="32"/>
+          <w:szCs w:val="32"/>
+        </w:rPr>
+      </w:pPr>
+    </w:p>
+    <w:p>
+      <w:pPr>
+        <w:spacing w:line="276" w:lineRule="auto"/>
+        <w:rPr>
+          <w:sz w:val="32"/>
+          <w:szCs w:val="32"/>
+        </w:rPr>
+      </w:pPr>
+    </w:p>
+    <w:p>
+      <w:pPr>
+        <w:spacing w:line="276" w:lineRule="auto"/>
+        <w:rPr>
+          <w:b/>
+          <w:bCs/>
+          <w:sz w:val="32"/>
+          <w:szCs w:val="32"/>
+        </w:rPr>
+      </w:pPr>
+      <w:r>
+        <w:rPr>
+          <w:b/>
+          <w:bCs/>
+          <w:sz w:val="32"/>
+          <w:szCs w:val="32"/>
+        </w:rPr>
+        <w:t xml:space="preserve">You cannot use primitive data </w:t>
+      </w:r>
+      <w:r>
+        <w:rPr>
+          <w:b/>
+          <w:bCs/>
+          <w:sz w:val="32"/>
+          <w:szCs w:val="32"/>
+        </w:rPr>
+        <w:t>type with generics</w:t>
+      </w:r>
+      <w:r>
+        <w:rPr>
+          <w:b/>
+          <w:bCs/>
+          <w:sz w:val="32"/>
+          <w:szCs w:val="32"/>
+        </w:rPr>
+        <w:t>, use wrapper class instead</w:t>
       </w:r>
     </w:p>
     <w:p>

</xml_diff>